<commit_message>
Casos De Uso Corrigido e Nome de Telas
</commit_message>
<xml_diff>
--- a/Requisitos/documentos_de_casos_de_uso/CSU02-Consultar Historico de eventos participados.docx
+++ b/Requisitos/documentos_de_casos_de_uso/CSU02-Consultar Historico de eventos participados.docx
@@ -631,7 +631,7 @@
                 <w:color w:val="ff0000"/>
                 <w:rtl w:val="0"/>
               </w:rPr>
-              <w:t xml:space="preserve">Tela09_TelaEntrada</w:t>
+              <w:t xml:space="preserve">Tela05_TelaEntrada</w:t>
             </w:r>
             <w:r>
               <w:rPr>
@@ -676,7 +676,7 @@
                 <w:szCs w:val="28"/>
                 <w:rtl w:val="0"/>
               </w:rPr>
-              <w:t xml:space="preserve">Tela10_perfilOpcoes</w:t>
+              <w:t xml:space="preserve">Tela06_perfilOpcoes</w:t>
             </w:r>
             <w:r>
               <w:rPr>
@@ -747,7 +747,7 @@
                 <w:szCs w:val="28"/>
                 <w:rtl w:val="0"/>
               </w:rPr>
-              <w:t xml:space="preserve">Tela13_HistoricoDeEventos</w:t>
+              <w:t xml:space="preserve">Tela09_HistoricoDeEventos</w:t>
             </w:r>
             <w:r>
               <w:rPr>
@@ -836,7 +836,7 @@
                 <w:color w:val="ff0000"/>
                 <w:rtl w:val="0"/>
               </w:rPr>
-              <w:t xml:space="preserve">Tela34_SemEventos</w:t>
+              <w:t xml:space="preserve">Tela46_SemEventos</w:t>
             </w:r>
             <w:r>
               <w:rPr>
@@ -1326,19 +1326,11 @@
       <w:pPr/>
     </w:pPrDefault>
   </w:docDefaults>
+  <w:style w:type="paragraph" w:styleId="Normal" w:default="1">
+    <w:name w:val="normal"/>
+  </w:style>
   <w:style w:type="table" w:styleId="TableNormal" w:default="1">
     <w:name w:val="TableNormal"/>
-    <w:tblPr>
-      <w:tblCellMar>
-        <w:top w:w="100.0" w:type="dxa"/>
-        <w:left w:w="100.0" w:type="dxa"/>
-        <w:bottom w:w="100.0" w:type="dxa"/>
-        <w:right w:w="100.0" w:type="dxa"/>
-      </w:tblCellMar>
-    </w:tblPr>
-  </w:style>
-  <w:style w:type="paragraph" w:styleId="Normal" w:default="1">
-    <w:name w:val="normal"/>
   </w:style>
   <w:style w:type="paragraph" w:styleId="Heading1">
     <w:name w:val="heading 1"/>

</xml_diff>